<commit_message>
Aula 03 Java 19Ago2025
</commit_message>
<xml_diff>
--- a/02 Exercises/backend/2025_1/Estrutura dos PACKAGES do Projeto Web JAVA listgames.docx
+++ b/02 Exercises/backend/2025_1/Estrutura dos PACKAGES do Projeto Web JAVA listgames.docx
@@ -22,6 +22,68 @@
         </w:rPr>
         <w:t>com</w:t>
       </w:r>
+      <w:r>
+        <w:rPr>
+          <w:rFonts w:ascii="Times New Roman" w:hAnsi="Times New Roman" w:cs="Times New Roman"/>
+          <w:b/>
+          <w:bCs/>
+          <w:sz w:val="72"/>
+          <w:szCs w:val="72"/>
+        </w:rPr>
+        <w:tab/>
+      </w:r>
+      <w:r>
+        <w:rPr>
+          <w:rFonts w:ascii="Times New Roman" w:hAnsi="Times New Roman" w:cs="Times New Roman"/>
+          <w:b/>
+          <w:bCs/>
+          <w:sz w:val="72"/>
+          <w:szCs w:val="72"/>
+        </w:rPr>
+        <w:tab/>
+        <w:t xml:space="preserve">// </w:t>
+      </w:r>
+      <w:r>
+        <w:rPr>
+          <w:rFonts w:ascii="Times New Roman" w:hAnsi="Times New Roman" w:cs="Times New Roman"/>
+          <w:b/>
+          <w:bCs/>
+          <w:sz w:val="56"/>
+          <w:szCs w:val="56"/>
+        </w:rPr>
+        <w:t>Ex.:</w:t>
+      </w:r>
+      <w:r>
+        <w:rPr>
+          <w:rFonts w:ascii="Times New Roman" w:hAnsi="Times New Roman" w:cs="Times New Roman"/>
+          <w:b/>
+          <w:bCs/>
+          <w:sz w:val="56"/>
+          <w:szCs w:val="56"/>
+        </w:rPr>
+        <w:t xml:space="preserve"> </w:t>
+      </w:r>
+      <w:r>
+        <w:rPr>
+          <w:rFonts w:ascii="Times New Roman" w:hAnsi="Times New Roman" w:cs="Times New Roman"/>
+          <w:b/>
+          <w:bCs/>
+          <w:sz w:val="56"/>
+          <w:szCs w:val="56"/>
+        </w:rPr>
+        <w:t xml:space="preserve">Classe </w:t>
+      </w:r>
+      <w:r>
+        <w:rPr>
+          <w:rFonts w:ascii="Times New Roman" w:hAnsi="Times New Roman" w:cs="Times New Roman"/>
+          <w:b/>
+          <w:bCs/>
+          <w:color w:val="EE0000"/>
+          <w:sz w:val="56"/>
+          <w:szCs w:val="56"/>
+        </w:rPr>
+        <w:t>Produto</w:t>
+      </w:r>
     </w:p>
     <w:p>
       <w:pPr>
@@ -44,7 +106,6 @@
         </w:rPr>
         <w:t xml:space="preserve">└── </w:t>
       </w:r>
-      <w:proofErr w:type="spellStart"/>
       <w:r>
         <w:rPr>
           <w:rFonts w:ascii="Times New Roman" w:hAnsi="Times New Roman" w:cs="Times New Roman"/>
@@ -52,31 +113,63 @@
           <w:bCs/>
           <w:sz w:val="72"/>
           <w:szCs w:val="72"/>
-          <w:highlight w:val="yellow"/>
-        </w:rPr>
-        <w:t>lis</w:t>
-      </w:r>
-      <w:r>
-        <w:rPr>
-          <w:rFonts w:ascii="Times New Roman" w:hAnsi="Times New Roman" w:cs="Times New Roman"/>
-          <w:b/>
-          <w:bCs/>
-          <w:sz w:val="72"/>
-          <w:szCs w:val="72"/>
-          <w:highlight w:val="yellow"/>
-        </w:rPr>
-        <w:t>t</w:t>
-      </w:r>
-      <w:r>
-        <w:rPr>
-          <w:rFonts w:ascii="Times New Roman" w:hAnsi="Times New Roman" w:cs="Times New Roman"/>
-          <w:b/>
-          <w:bCs/>
-          <w:sz w:val="72"/>
-          <w:szCs w:val="72"/>
-          <w:highlight w:val="yellow"/>
-        </w:rPr>
-        <w:t>games</w:t>
+        </w:rPr>
+        <w:t>projeto</w:t>
+      </w:r>
+    </w:p>
+    <w:p>
+      <w:pPr>
+        <w:rPr>
+          <w:rFonts w:ascii="Times New Roman" w:hAnsi="Times New Roman" w:cs="Times New Roman"/>
+          <w:b/>
+          <w:bCs/>
+          <w:sz w:val="44"/>
+          <w:szCs w:val="44"/>
+        </w:rPr>
+      </w:pPr>
+      <w:r>
+        <w:rPr>
+          <w:rFonts w:ascii="Times New Roman" w:hAnsi="Times New Roman" w:cs="Times New Roman"/>
+          <w:b/>
+          <w:bCs/>
+          <w:sz w:val="44"/>
+          <w:szCs w:val="44"/>
+        </w:rPr>
+        <w:t xml:space="preserve">    </w:t>
+      </w:r>
+      <w:r>
+        <w:rPr>
+          <w:rFonts w:ascii="Times New Roman" w:eastAsia="MS Gothic" w:hAnsi="Times New Roman" w:cs="Times New Roman"/>
+          <w:b/>
+          <w:bCs/>
+          <w:sz w:val="44"/>
+          <w:szCs w:val="44"/>
+          <w:highlight w:val="green"/>
+        </w:rPr>
+        <w:t>├</w:t>
+      </w:r>
+      <w:r>
+        <w:rPr>
+          <w:rFonts w:ascii="Times New Roman" w:hAnsi="Times New Roman" w:cs="Times New Roman"/>
+          <w:b/>
+          <w:bCs/>
+          <w:sz w:val="44"/>
+          <w:szCs w:val="44"/>
+          <w:highlight w:val="green"/>
+        </w:rPr>
+        <w:t xml:space="preserve">── </w:t>
+      </w:r>
+      <w:proofErr w:type="spellStart"/>
+      <w:r>
+        <w:rPr>
+          <w:rFonts w:ascii="Times New Roman" w:hAnsi="Times New Roman" w:cs="Times New Roman"/>
+          <w:b/>
+          <w:bCs/>
+          <w:sz w:val="44"/>
+          <w:szCs w:val="44"/>
+          <w:highlight w:val="green"/>
+        </w:rPr>
+        <w:t>config</w:t>
       </w:r>
       <w:proofErr w:type="spellEnd"/>
     </w:p>
@@ -86,6 +179,7 @@
           <w:rFonts w:ascii="Times New Roman" w:hAnsi="Times New Roman" w:cs="Times New Roman"/>
           <w:b/>
           <w:bCs/>
+          <w:color w:val="002060"/>
           <w:sz w:val="44"/>
           <w:szCs w:val="44"/>
         </w:rPr>
@@ -95,6 +189,28 @@
           <w:rFonts w:ascii="Times New Roman" w:hAnsi="Times New Roman" w:cs="Times New Roman"/>
           <w:b/>
           <w:bCs/>
+          <w:color w:val="002060"/>
+          <w:sz w:val="44"/>
+          <w:szCs w:val="44"/>
+        </w:rPr>
+        <w:t xml:space="preserve">    │   └── WebConfig.java</w:t>
+      </w:r>
+    </w:p>
+    <w:p>
+      <w:pPr>
+        <w:rPr>
+          <w:rFonts w:ascii="Times New Roman" w:hAnsi="Times New Roman" w:cs="Times New Roman"/>
+          <w:b/>
+          <w:bCs/>
+          <w:sz w:val="44"/>
+          <w:szCs w:val="44"/>
+        </w:rPr>
+      </w:pPr>
+      <w:r>
+        <w:rPr>
+          <w:rFonts w:ascii="Times New Roman" w:hAnsi="Times New Roman" w:cs="Times New Roman"/>
+          <w:b/>
+          <w:bCs/>
           <w:sz w:val="44"/>
           <w:szCs w:val="44"/>
         </w:rPr>
@@ -102,15 +218,16 @@
       </w:r>
       <w:r>
         <w:rPr>
-          <w:rFonts w:ascii="Times New Roman" w:eastAsia="MS Gothic" w:hAnsi="Times New Roman" w:cs="Times New Roman"/>
+          <w:rFonts w:ascii="Times New Roman" w:hAnsi="Times New Roman" w:cs="Times New Roman"/>
           <w:b/>
           <w:bCs/>
           <w:sz w:val="44"/>
           <w:szCs w:val="44"/>
           <w:highlight w:val="green"/>
         </w:rPr>
-        <w:t>├</w:t>
-      </w:r>
+        <w:t xml:space="preserve">├── </w:t>
+      </w:r>
+      <w:proofErr w:type="spellStart"/>
       <w:r>
         <w:rPr>
           <w:rFonts w:ascii="Times New Roman" w:hAnsi="Times New Roman" w:cs="Times New Roman"/>
@@ -120,30 +237,7 @@
           <w:szCs w:val="44"/>
           <w:highlight w:val="green"/>
         </w:rPr>
-        <w:t xml:space="preserve">── </w:t>
-      </w:r>
-      <w:proofErr w:type="spellStart"/>
-      <w:r>
-        <w:rPr>
-          <w:rFonts w:ascii="Times New Roman" w:hAnsi="Times New Roman" w:cs="Times New Roman"/>
-          <w:b/>
-          <w:bCs/>
-          <w:sz w:val="44"/>
-          <w:szCs w:val="44"/>
-          <w:highlight w:val="green"/>
-        </w:rPr>
-        <w:t>con</w:t>
-      </w:r>
-      <w:r>
-        <w:rPr>
-          <w:rFonts w:ascii="Times New Roman" w:hAnsi="Times New Roman" w:cs="Times New Roman"/>
-          <w:b/>
-          <w:bCs/>
-          <w:sz w:val="44"/>
-          <w:szCs w:val="44"/>
-          <w:highlight w:val="green"/>
-        </w:rPr>
-        <w:t>fig</w:t>
+        <w:t>controllers</w:t>
       </w:r>
       <w:proofErr w:type="spellEnd"/>
     </w:p>
@@ -178,18 +272,18 @@
           <w:sz w:val="44"/>
           <w:szCs w:val="44"/>
         </w:rPr>
-        <w:t>WebConfig</w:t>
-      </w:r>
-      <w:r>
-        <w:rPr>
-          <w:rFonts w:ascii="Times New Roman" w:hAnsi="Times New Roman" w:cs="Times New Roman"/>
-          <w:b/>
-          <w:bCs/>
-          <w:color w:val="002060"/>
-          <w:sz w:val="44"/>
-          <w:szCs w:val="44"/>
-        </w:rPr>
-        <w:t>.java</w:t>
+        <w:t>Classe</w:t>
+      </w:r>
+      <w:r>
+        <w:rPr>
+          <w:rFonts w:ascii="Times New Roman" w:hAnsi="Times New Roman" w:cs="Times New Roman"/>
+          <w:b/>
+          <w:bCs/>
+          <w:color w:val="002060"/>
+          <w:sz w:val="44"/>
+          <w:szCs w:val="44"/>
+        </w:rPr>
+        <w:t>Controller.java</w:t>
       </w:r>
     </w:p>
     <w:p>
@@ -233,7 +327,7 @@
           <w:szCs w:val="44"/>
           <w:highlight w:val="green"/>
         </w:rPr>
-        <w:t>controllers</w:t>
+        <w:t>dto</w:t>
       </w:r>
       <w:proofErr w:type="spellEnd"/>
     </w:p>
@@ -257,7 +351,29 @@
           <w:sz w:val="44"/>
           <w:szCs w:val="44"/>
         </w:rPr>
-        <w:t xml:space="preserve">    │   └── GameController.java</w:t>
+        <w:t xml:space="preserve">    │   └── </w:t>
+      </w:r>
+      <w:r>
+        <w:rPr>
+          <w:rFonts w:ascii="Times New Roman" w:hAnsi="Times New Roman" w:cs="Times New Roman"/>
+          <w:b/>
+          <w:bCs/>
+          <w:color w:val="002060"/>
+          <w:sz w:val="44"/>
+          <w:szCs w:val="44"/>
+        </w:rPr>
+        <w:t>Classe</w:t>
+      </w:r>
+      <w:r>
+        <w:rPr>
+          <w:rFonts w:ascii="Times New Roman" w:hAnsi="Times New Roman" w:cs="Times New Roman"/>
+          <w:b/>
+          <w:bCs/>
+          <w:color w:val="002060"/>
+          <w:sz w:val="44"/>
+          <w:szCs w:val="44"/>
+        </w:rPr>
+        <w:t>DTO.java</w:t>
       </w:r>
     </w:p>
     <w:p>
@@ -301,7 +417,7 @@
           <w:szCs w:val="44"/>
           <w:highlight w:val="green"/>
         </w:rPr>
-        <w:t>dto</w:t>
+        <w:t>entities</w:t>
       </w:r>
       <w:proofErr w:type="spellEnd"/>
     </w:p>
@@ -325,7 +441,29 @@
           <w:sz w:val="44"/>
           <w:szCs w:val="44"/>
         </w:rPr>
-        <w:t xml:space="preserve">    │   └── GameDTO.java</w:t>
+        <w:t xml:space="preserve">    │   └── </w:t>
+      </w:r>
+      <w:r>
+        <w:rPr>
+          <w:rFonts w:ascii="Times New Roman" w:hAnsi="Times New Roman" w:cs="Times New Roman"/>
+          <w:b/>
+          <w:bCs/>
+          <w:color w:val="002060"/>
+          <w:sz w:val="44"/>
+          <w:szCs w:val="44"/>
+        </w:rPr>
+        <w:t>Classe</w:t>
+      </w:r>
+      <w:r>
+        <w:rPr>
+          <w:rFonts w:ascii="Times New Roman" w:hAnsi="Times New Roman" w:cs="Times New Roman"/>
+          <w:b/>
+          <w:bCs/>
+          <w:color w:val="002060"/>
+          <w:sz w:val="44"/>
+          <w:szCs w:val="44"/>
+        </w:rPr>
+        <w:t>.java</w:t>
       </w:r>
     </w:p>
     <w:p>
@@ -369,7 +507,7 @@
           <w:szCs w:val="44"/>
           <w:highlight w:val="green"/>
         </w:rPr>
-        <w:t>entities</w:t>
+        <w:t>projections</w:t>
       </w:r>
       <w:proofErr w:type="spellEnd"/>
     </w:p>
@@ -393,7 +531,29 @@
           <w:sz w:val="44"/>
           <w:szCs w:val="44"/>
         </w:rPr>
-        <w:t xml:space="preserve">    │   └── Game.java</w:t>
+        <w:t xml:space="preserve">    │   └── </w:t>
+      </w:r>
+      <w:r>
+        <w:rPr>
+          <w:rFonts w:ascii="Times New Roman" w:hAnsi="Times New Roman" w:cs="Times New Roman"/>
+          <w:b/>
+          <w:bCs/>
+          <w:color w:val="002060"/>
+          <w:sz w:val="44"/>
+          <w:szCs w:val="44"/>
+        </w:rPr>
+        <w:t>Classe</w:t>
+      </w:r>
+      <w:r>
+        <w:rPr>
+          <w:rFonts w:ascii="Times New Roman" w:hAnsi="Times New Roman" w:cs="Times New Roman"/>
+          <w:b/>
+          <w:bCs/>
+          <w:color w:val="002060"/>
+          <w:sz w:val="44"/>
+          <w:szCs w:val="44"/>
+        </w:rPr>
+        <w:t>MinProjections.java</w:t>
       </w:r>
     </w:p>
     <w:p>
@@ -437,7 +597,7 @@
           <w:szCs w:val="44"/>
           <w:highlight w:val="green"/>
         </w:rPr>
-        <w:t>projections</w:t>
+        <w:t>repositories</w:t>
       </w:r>
       <w:proofErr w:type="spellEnd"/>
     </w:p>
@@ -461,29 +621,29 @@
           <w:sz w:val="44"/>
           <w:szCs w:val="44"/>
         </w:rPr>
-        <w:t xml:space="preserve">    │   └── Game</w:t>
-      </w:r>
-      <w:r>
-        <w:rPr>
-          <w:rFonts w:ascii="Times New Roman" w:hAnsi="Times New Roman" w:cs="Times New Roman"/>
-          <w:b/>
-          <w:bCs/>
-          <w:color w:val="002060"/>
-          <w:sz w:val="44"/>
-          <w:szCs w:val="44"/>
-        </w:rPr>
-        <w:t>MinProjections</w:t>
-      </w:r>
-      <w:r>
-        <w:rPr>
-          <w:rFonts w:ascii="Times New Roman" w:hAnsi="Times New Roman" w:cs="Times New Roman"/>
-          <w:b/>
-          <w:bCs/>
-          <w:color w:val="002060"/>
-          <w:sz w:val="44"/>
-          <w:szCs w:val="44"/>
-        </w:rPr>
-        <w:t>.java</w:t>
+        <w:t xml:space="preserve">    │   └── </w:t>
+      </w:r>
+      <w:r>
+        <w:rPr>
+          <w:rFonts w:ascii="Times New Roman" w:hAnsi="Times New Roman" w:cs="Times New Roman"/>
+          <w:b/>
+          <w:bCs/>
+          <w:color w:val="002060"/>
+          <w:sz w:val="44"/>
+          <w:szCs w:val="44"/>
+        </w:rPr>
+        <w:t>Classe</w:t>
+      </w:r>
+      <w:r>
+        <w:rPr>
+          <w:rFonts w:ascii="Times New Roman" w:hAnsi="Times New Roman" w:cs="Times New Roman"/>
+          <w:b/>
+          <w:bCs/>
+          <w:color w:val="002060"/>
+          <w:sz w:val="44"/>
+          <w:szCs w:val="44"/>
+        </w:rPr>
+        <w:t>Repository.java</w:t>
       </w:r>
     </w:p>
     <w:p>
@@ -527,7 +687,7 @@
           <w:szCs w:val="44"/>
           <w:highlight w:val="green"/>
         </w:rPr>
-        <w:t>repositories</w:t>
+        <w:t>services</w:t>
       </w:r>
       <w:proofErr w:type="spellEnd"/>
     </w:p>
@@ -551,7 +711,29 @@
           <w:sz w:val="44"/>
           <w:szCs w:val="44"/>
         </w:rPr>
-        <w:t xml:space="preserve">    │   └── GameRepository.java</w:t>
+        <w:t xml:space="preserve">    │   └── </w:t>
+      </w:r>
+      <w:r>
+        <w:rPr>
+          <w:rFonts w:ascii="Times New Roman" w:hAnsi="Times New Roman" w:cs="Times New Roman"/>
+          <w:b/>
+          <w:bCs/>
+          <w:color w:val="002060"/>
+          <w:sz w:val="44"/>
+          <w:szCs w:val="44"/>
+        </w:rPr>
+        <w:t>Classe</w:t>
+      </w:r>
+      <w:r>
+        <w:rPr>
+          <w:rFonts w:ascii="Times New Roman" w:hAnsi="Times New Roman" w:cs="Times New Roman"/>
+          <w:b/>
+          <w:bCs/>
+          <w:color w:val="002060"/>
+          <w:sz w:val="44"/>
+          <w:szCs w:val="44"/>
+        </w:rPr>
+        <w:t>Service.java</w:t>
       </w:r>
     </w:p>
     <w:p>
@@ -583,108 +765,7 @@
           <w:szCs w:val="44"/>
           <w:highlight w:val="green"/>
         </w:rPr>
-        <w:t xml:space="preserve">├── </w:t>
-      </w:r>
-      <w:proofErr w:type="spellStart"/>
-      <w:r>
-        <w:rPr>
-          <w:rFonts w:ascii="Times New Roman" w:hAnsi="Times New Roman" w:cs="Times New Roman"/>
-          <w:b/>
-          <w:bCs/>
-          <w:sz w:val="44"/>
-          <w:szCs w:val="44"/>
-          <w:highlight w:val="green"/>
-        </w:rPr>
-        <w:t>services</w:t>
-      </w:r>
-      <w:proofErr w:type="spellEnd"/>
-    </w:p>
-    <w:p>
-      <w:pPr>
-        <w:rPr>
-          <w:rFonts w:ascii="Times New Roman" w:hAnsi="Times New Roman" w:cs="Times New Roman"/>
-          <w:b/>
-          <w:bCs/>
-          <w:color w:val="002060"/>
-          <w:sz w:val="44"/>
-          <w:szCs w:val="44"/>
-        </w:rPr>
-      </w:pPr>
-      <w:r>
-        <w:rPr>
-          <w:rFonts w:ascii="Times New Roman" w:hAnsi="Times New Roman" w:cs="Times New Roman"/>
-          <w:b/>
-          <w:bCs/>
-          <w:color w:val="002060"/>
-          <w:sz w:val="44"/>
-          <w:szCs w:val="44"/>
-        </w:rPr>
-        <w:t xml:space="preserve">    │   └── Game</w:t>
-      </w:r>
-      <w:r>
-        <w:rPr>
-          <w:rFonts w:ascii="Times New Roman" w:hAnsi="Times New Roman" w:cs="Times New Roman"/>
-          <w:b/>
-          <w:bCs/>
-          <w:color w:val="002060"/>
-          <w:sz w:val="44"/>
-          <w:szCs w:val="44"/>
-        </w:rPr>
-        <w:t>Service</w:t>
-      </w:r>
-      <w:r>
-        <w:rPr>
-          <w:rFonts w:ascii="Times New Roman" w:hAnsi="Times New Roman" w:cs="Times New Roman"/>
-          <w:b/>
-          <w:bCs/>
-          <w:color w:val="002060"/>
-          <w:sz w:val="44"/>
-          <w:szCs w:val="44"/>
-        </w:rPr>
-        <w:t>.java</w:t>
-      </w:r>
-    </w:p>
-    <w:p>
-      <w:pPr>
-        <w:rPr>
-          <w:rFonts w:ascii="Times New Roman" w:hAnsi="Times New Roman" w:cs="Times New Roman"/>
-          <w:b/>
-          <w:bCs/>
-          <w:sz w:val="44"/>
-          <w:szCs w:val="44"/>
-        </w:rPr>
-      </w:pPr>
-      <w:r>
-        <w:rPr>
-          <w:rFonts w:ascii="Times New Roman" w:hAnsi="Times New Roman" w:cs="Times New Roman"/>
-          <w:b/>
-          <w:bCs/>
-          <w:sz w:val="44"/>
-          <w:szCs w:val="44"/>
-        </w:rPr>
-        <w:t xml:space="preserve">    </w:t>
-      </w:r>
-      <w:r>
-        <w:rPr>
-          <w:rFonts w:ascii="Times New Roman" w:hAnsi="Times New Roman" w:cs="Times New Roman"/>
-          <w:b/>
-          <w:bCs/>
-          <w:sz w:val="44"/>
-          <w:szCs w:val="44"/>
-          <w:highlight w:val="green"/>
-        </w:rPr>
-        <w:t>└── response</w:t>
-      </w:r>
-      <w:r>
-        <w:rPr>
-          <w:rFonts w:ascii="Times New Roman" w:hAnsi="Times New Roman" w:cs="Times New Roman"/>
-          <w:b/>
-          <w:bCs/>
-          <w:sz w:val="44"/>
-          <w:szCs w:val="44"/>
-          <w:highlight w:val="green"/>
-        </w:rPr>
-        <w:t>s</w:t>
+        <w:t>└── responses</w:t>
       </w:r>
     </w:p>
     <w:p>

</xml_diff>